<commit_message>
CH DMA used for debug UART
</commit_message>
<xml_diff>
--- a/Armlet/Armlet2/Armlet2 Errata.docx
+++ b/Armlet/Armlet2/Armlet2 Errata.docx
@@ -177,6 +177,42 @@
           <w:lang w:val="ru-RU"/>
         </w:rPr>
         <w:t>: убрать резисторы, добавить провод 5В.</w:t>
+      </w:r>
+    </w:p>
+    <w:p>
+      <w:pPr>
+        <w:pStyle w:val="ListParagraph"/>
+        <w:numPr>
+          <w:ilvl w:val="0"/>
+          <w:numId w:val="1"/>
+        </w:numPr>
+        <w:rPr>
+          <w:lang w:val="ru-RU"/>
+        </w:rPr>
+      </w:pPr>
+      <w:r>
+        <w:rPr>
+          <w:lang w:val="ru-RU"/>
+        </w:rPr>
+        <w:t>Пересмотреть питание и зарядку. А то зарядка может не идти, если прочее будет потреблять много.</w:t>
+      </w:r>
+    </w:p>
+    <w:p>
+      <w:pPr>
+        <w:pStyle w:val="ListParagraph"/>
+        <w:numPr>
+          <w:ilvl w:val="0"/>
+          <w:numId w:val="1"/>
+        </w:numPr>
+        <w:rPr>
+          <w:lang w:val="ru-RU"/>
+        </w:rPr>
+      </w:pPr>
+      <w:r>
+        <w:rPr>
+          <w:lang w:val="ru-RU"/>
+        </w:rPr>
+        <w:t>Переделать инфракрасный светодиод.</w:t>
       </w:r>
       <w:bookmarkStart w:id="0" w:name="_GoBack"/>
       <w:bookmarkEnd w:id="0"/>

</xml_diff>

<commit_message>
Clocking added. Working ok.
</commit_message>
<xml_diff>
--- a/Armlet/Armlet2/Armlet2 Errata.docx
+++ b/Armlet/Armlet2/Armlet2 Errata.docx
@@ -214,8 +214,128 @@
         </w:rPr>
         <w:t>Переделать инфракрасный светодиод.</w:t>
       </w:r>
+    </w:p>
+    <w:p>
+      <w:pPr>
+        <w:pStyle w:val="ListParagraph"/>
+        <w:numPr>
+          <w:ilvl w:val="0"/>
+          <w:numId w:val="1"/>
+        </w:numPr>
+        <w:rPr>
+          <w:lang w:val="ru-RU"/>
+        </w:rPr>
+      </w:pPr>
+      <w:r>
+        <w:rPr>
+          <w:lang w:val="ru-RU"/>
+        </w:rPr>
+        <w:t xml:space="preserve">В экране перейти с </w:t>
+      </w:r>
+      <w:r>
+        <w:t>UART</w:t>
+      </w:r>
+      <w:r>
+        <w:rPr>
+          <w:lang w:val="ru-RU"/>
+        </w:rPr>
+        <w:t>3-</w:t>
+      </w:r>
+      <w:r>
+        <w:t>APB</w:t>
+      </w:r>
+      <w:r>
+        <w:rPr>
+          <w:lang w:val="ru-RU"/>
+        </w:rPr>
+        <w:t xml:space="preserve">1 </w:t>
+      </w:r>
+      <w:r>
+        <w:rPr>
+          <w:lang w:val="ru-RU"/>
+        </w:rPr>
+        <w:t xml:space="preserve">на </w:t>
+      </w:r>
+      <w:r>
+        <w:t>UART</w:t>
+      </w:r>
+      <w:r>
+        <w:rPr>
+          <w:lang w:val="ru-RU"/>
+        </w:rPr>
+        <w:t>1-</w:t>
+      </w:r>
+      <w:r>
+        <w:t>APB</w:t>
+      </w:r>
+      <w:r>
+        <w:rPr>
+          <w:lang w:val="ru-RU"/>
+        </w:rPr>
+        <w:t xml:space="preserve">2 </w:t>
+      </w:r>
+      <w:r>
+        <w:rPr>
+          <w:lang w:val="ru-RU"/>
+        </w:rPr>
+        <w:t xml:space="preserve">или </w:t>
+      </w:r>
+      <w:r>
+        <w:t>UART</w:t>
+      </w:r>
+      <w:r>
+        <w:rPr>
+          <w:lang w:val="ru-RU"/>
+        </w:rPr>
+        <w:t>6-</w:t>
+      </w:r>
+      <w:r>
+        <w:t>APB</w:t>
+      </w:r>
+      <w:r>
+        <w:rPr>
+          <w:lang w:val="ru-RU"/>
+        </w:rPr>
+        <w:t xml:space="preserve">2, </w:t>
+      </w:r>
+      <w:r>
+        <w:rPr>
+          <w:lang w:val="ru-RU"/>
+        </w:rPr>
+        <w:t xml:space="preserve">поскольку </w:t>
+      </w:r>
+      <w:r>
+        <w:t>APB</w:t>
+      </w:r>
+      <w:r>
+        <w:rPr>
+          <w:lang w:val="ru-RU"/>
+        </w:rPr>
+        <w:t>2</w:t>
+      </w:r>
+      <w:r>
+        <w:rPr>
+          <w:lang w:val="ru-RU"/>
+        </w:rPr>
+        <w:t xml:space="preserve"> позволяет 60</w:t>
+      </w:r>
       <w:bookmarkStart w:id="0" w:name="_GoBack"/>
       <w:bookmarkEnd w:id="0"/>
+      <w:r>
+        <w:rPr>
+          <w:lang w:val="ru-RU"/>
+        </w:rPr>
+        <w:t xml:space="preserve">МГц вместо 30 на </w:t>
+      </w:r>
+      <w:r>
+        <w:t>APB</w:t>
+      </w:r>
+      <w:r>
+        <w:rPr>
+          <w:lang w:val="ru-RU"/>
+        </w:rPr>
+        <w:t>1.</w:t>
+      </w:r>
     </w:p>
     <w:sectPr>
       <w:pgSz w:w="12240" w:h="15840"/>

</xml_diff>